<commit_message>
Ändrade rätt i kraven
</commit_message>
<xml_diff>
--- a/Requirements.docx
+++ b/Requirements.docx
@@ -159,294 +159,257 @@
         <w:rPr>
           <w:lang w:val="en-US"/>
         </w:rPr>
-        <w:t xml:space="preserve"> allow logged in users to </w:t>
-      </w:r>
+        <w:t xml:space="preserve"> allow logged in users to delete ONLY their own posts.</w:t>
+      </w:r>
+    </w:p>
+    <w:p>
+      <w:pPr>
+        <w:rPr>
+          <w:lang w:val="en-US"/>
+        </w:rPr>
+      </w:pPr>
+      <w:r>
+        <w:rPr>
+          <w:lang w:val="en-US"/>
+        </w:rPr>
+        <w:t>The application shall</w:t>
+      </w:r>
+      <w:r>
+        <w:rPr>
+          <w:lang w:val="en-US"/>
+        </w:rPr>
+        <w:t xml:space="preserve"> allow logged in moderators and admins to delete other users’ posts.</w:t>
+      </w:r>
+    </w:p>
+    <w:p>
+      <w:pPr>
+        <w:rPr>
+          <w:lang w:val="en-US"/>
+        </w:rPr>
+      </w:pPr>
+      <w:r>
+        <w:rPr>
+          <w:lang w:val="en-US"/>
+        </w:rPr>
+        <w:t>The application shall allow logged in admins to upgrade normal users to moderators.</w:t>
+      </w:r>
+    </w:p>
+    <w:p>
+      <w:pPr>
+        <w:rPr>
+          <w:lang w:val="en-US"/>
+        </w:rPr>
+      </w:pPr>
+      <w:r>
+        <w:rPr>
+          <w:lang w:val="en-US"/>
+        </w:rPr>
+        <w:t>The application shall allow logged in admins to downgrade moderators to normal users.</w:t>
+      </w:r>
+    </w:p>
+    <w:p>
+      <w:pPr>
+        <w:pStyle w:val="Heading1"/>
+        <w:rPr>
+          <w:lang w:val="en-US"/>
+        </w:rPr>
+      </w:pPr>
+      <w:r>
+        <w:rPr>
+          <w:lang w:val="en-US"/>
+        </w:rPr>
+        <w:t>Immunity</w:t>
+      </w:r>
+      <w:r>
+        <w:rPr>
+          <w:lang w:val="en-US"/>
+        </w:rPr>
+        <w:t xml:space="preserve"> requirements</w:t>
+      </w:r>
+    </w:p>
+    <w:p>
+      <w:pPr>
+        <w:rPr>
+          <w:lang w:val="en-US"/>
+        </w:rPr>
+      </w:pPr>
+      <w:r>
+        <w:rPr>
+          <w:lang w:val="en-US"/>
+        </w:rPr>
+        <w:t xml:space="preserve">The application shall protect itself from </w:t>
+      </w:r>
+      <w:r>
+        <w:rPr>
+          <w:lang w:val="en-US"/>
+        </w:rPr>
+        <w:t>injection of malicious code.</w:t>
+      </w:r>
+    </w:p>
+    <w:p>
+      <w:pPr>
+        <w:pStyle w:val="Heading1"/>
+        <w:rPr>
+          <w:lang w:val="en-US"/>
+        </w:rPr>
+      </w:pPr>
+      <w:r>
+        <w:rPr>
+          <w:lang w:val="en-US"/>
+        </w:rPr>
+        <w:t>Identification requir</w:t>
+      </w:r>
+      <w:r>
+        <w:rPr>
+          <w:lang w:val="en-US"/>
+        </w:rPr>
+        <w:t>e</w:t>
+      </w:r>
+      <w:r>
+        <w:rPr>
+          <w:lang w:val="en-US"/>
+        </w:rPr>
+        <w:t>ments</w:t>
+      </w:r>
+    </w:p>
+    <w:p>
+      <w:pPr>
+        <w:rPr>
+          <w:lang w:val="en-US"/>
+        </w:rPr>
+      </w:pPr>
+      <w:r>
+        <w:rPr>
+          <w:lang w:val="en-US"/>
+        </w:rPr>
+        <w:t>The application shall identify all of its human users before allowing them to use its capabilities.</w:t>
+      </w:r>
+    </w:p>
+    <w:p>
+      <w:pPr>
+        <w:pStyle w:val="Heading1"/>
+        <w:rPr>
+          <w:lang w:val="en-US"/>
+        </w:rPr>
+      </w:pPr>
+      <w:r>
+        <w:rPr>
+          <w:lang w:val="en-US"/>
+        </w:rPr>
+        <w:t>Authentication</w:t>
+      </w:r>
+      <w:r>
+        <w:rPr>
+          <w:lang w:val="en-US"/>
+        </w:rPr>
+        <w:t xml:space="preserve"> requirements</w:t>
+      </w:r>
+    </w:p>
+    <w:p>
+      <w:pPr>
+        <w:rPr>
+          <w:lang w:val="en-US"/>
+        </w:rPr>
+      </w:pPr>
+      <w:r>
+        <w:rPr>
+          <w:lang w:val="en-US"/>
+        </w:rPr>
+        <w:t>The application shall verify the identity of all its users before allowing them to use its capabilities.</w:t>
+      </w:r>
+    </w:p>
+    <w:p>
+      <w:pPr>
+        <w:rPr>
+          <w:lang w:val="en-US"/>
+        </w:rPr>
+      </w:pPr>
+      <w:r>
+        <w:rPr>
+          <w:lang w:val="en-US"/>
+        </w:rPr>
+        <w:t>The application shall verify the identity of all its users before allowing them to change their passwords.</w:t>
+      </w:r>
+    </w:p>
+    <w:p>
+      <w:pPr>
+        <w:pStyle w:val="Heading1"/>
+        <w:rPr>
+          <w:lang w:val="en-US"/>
+        </w:rPr>
+      </w:pPr>
+      <w:r>
+        <w:rPr>
+          <w:lang w:val="en-US"/>
+        </w:rPr>
+        <w:t>Intrusion detection</w:t>
+      </w:r>
+      <w:r>
+        <w:rPr>
+          <w:lang w:val="en-US"/>
+        </w:rPr>
+        <w:t xml:space="preserve"> requirements</w:t>
+      </w:r>
+    </w:p>
+    <w:p>
+      <w:pPr>
+        <w:rPr>
+          <w:lang w:val="en-US"/>
+        </w:rPr>
+      </w:pPr>
+      <w:r>
+        <w:rPr>
+          <w:lang w:val="en-US"/>
+        </w:rPr>
+        <w:t>The application shall detect and record all attempted accesses that fail identification</w:t>
+      </w:r>
+      <w:r>
+        <w:rPr>
+          <w:lang w:val="en-US"/>
+        </w:rPr>
+        <w:t xml:space="preserve"> and</w:t>
+      </w:r>
+      <w:r>
+        <w:rPr>
+          <w:lang w:val="en-US"/>
+        </w:rPr>
+        <w:t xml:space="preserve"> authentication requirements.</w:t>
+      </w:r>
+    </w:p>
+    <w:p>
+      <w:pPr>
+        <w:rPr>
+          <w:lang w:val="en-US"/>
+        </w:rPr>
+      </w:pPr>
+      <w:r>
+        <w:rPr>
+          <w:lang w:val="en-US"/>
+        </w:rPr>
+        <w:t>The application shall temporarily block access attempts from a source that has several recently failed access attempts.</w:t>
+      </w:r>
+    </w:p>
+    <w:p>
+      <w:pPr>
+        <w:pStyle w:val="Heading1"/>
+        <w:rPr>
+          <w:lang w:val="en-US"/>
+        </w:rPr>
+      </w:pPr>
+    </w:p>
+    <w:p>
+      <w:pPr>
+        <w:pStyle w:val="Heading1"/>
+        <w:rPr>
+          <w:lang w:val="en-US"/>
+        </w:rPr>
+      </w:pPr>
       <w:bookmarkStart w:id="0" w:name="_GoBack"/>
       <w:bookmarkEnd w:id="0"/>
       <w:r>
         <w:rPr>
           <w:lang w:val="en-US"/>
         </w:rPr>
-        <w:t>delete ONLY their own posts.</w:t>
-      </w:r>
-    </w:p>
-    <w:p>
-      <w:pPr>
-        <w:rPr>
-          <w:lang w:val="en-US"/>
-        </w:rPr>
-      </w:pPr>
-      <w:r>
-        <w:rPr>
-          <w:lang w:val="en-US"/>
-        </w:rPr>
-        <w:t>The application shall</w:t>
-      </w:r>
-      <w:r>
-        <w:rPr>
-          <w:lang w:val="en-US"/>
-        </w:rPr>
-        <w:t xml:space="preserve"> allow logged in moderators and admins to delete other users’ posts.</w:t>
-      </w:r>
-    </w:p>
-    <w:p>
-      <w:pPr>
-        <w:rPr>
-          <w:i/>
-          <w:lang w:val="en-US"/>
-        </w:rPr>
-      </w:pPr>
-      <w:r>
-        <w:rPr>
-          <w:i/>
-          <w:lang w:val="en-US"/>
-        </w:rPr>
-        <w:t>The application shall allow logged in admins to upgrade normal users to moderators.</w:t>
-      </w:r>
-    </w:p>
-    <w:p>
-      <w:pPr>
-        <w:rPr>
-          <w:lang w:val="en-US"/>
-        </w:rPr>
-      </w:pPr>
-      <w:r>
-        <w:rPr>
-          <w:i/>
-          <w:lang w:val="en-US"/>
-        </w:rPr>
-        <w:t>The application shall allow logged in admins to downgrade moderators to normal users.</w:t>
-      </w:r>
-    </w:p>
-    <w:p>
-      <w:pPr>
-        <w:pStyle w:val="Heading1"/>
-        <w:rPr>
-          <w:lang w:val="en-US"/>
-        </w:rPr>
-      </w:pPr>
-      <w:r>
-        <w:rPr>
-          <w:lang w:val="en-US"/>
-        </w:rPr>
-        <w:t>Immunity</w:t>
-      </w:r>
-      <w:r>
-        <w:rPr>
-          <w:lang w:val="en-US"/>
-        </w:rPr>
-        <w:t xml:space="preserve"> requirements</w:t>
-      </w:r>
-    </w:p>
-    <w:p>
-      <w:pPr>
-        <w:rPr>
-          <w:lang w:val="en-US"/>
-        </w:rPr>
-      </w:pPr>
-      <w:r>
-        <w:rPr>
-          <w:lang w:val="en-US"/>
-        </w:rPr>
-        <w:t xml:space="preserve">The application shall protect itself from </w:t>
-      </w:r>
-      <w:r>
-        <w:rPr>
-          <w:lang w:val="en-US"/>
-        </w:rPr>
-        <w:t>injection of malicious code.</w:t>
-      </w:r>
-    </w:p>
-    <w:p>
-      <w:pPr>
-        <w:pStyle w:val="Heading1"/>
-        <w:rPr>
-          <w:lang w:val="en-US"/>
-        </w:rPr>
-      </w:pPr>
-      <w:r>
-        <w:rPr>
-          <w:lang w:val="en-US"/>
-        </w:rPr>
-        <w:t>Identification requir</w:t>
-      </w:r>
-      <w:r>
-        <w:rPr>
-          <w:lang w:val="en-US"/>
-        </w:rPr>
-        <w:t>e</w:t>
-      </w:r>
-      <w:r>
-        <w:rPr>
-          <w:lang w:val="en-US"/>
-        </w:rPr>
-        <w:t>ments</w:t>
-      </w:r>
-    </w:p>
-    <w:p>
-      <w:pPr>
-        <w:rPr>
-          <w:lang w:val="en-US"/>
-        </w:rPr>
-      </w:pPr>
-      <w:r>
-        <w:rPr>
-          <w:lang w:val="en-US"/>
-        </w:rPr>
-        <w:t>The application shall identify all of its human users before allowing them to use its capabilities.</w:t>
-      </w:r>
-    </w:p>
-    <w:p>
-      <w:pPr>
-        <w:pStyle w:val="Heading1"/>
-        <w:rPr>
-          <w:lang w:val="en-US"/>
-        </w:rPr>
-      </w:pPr>
-      <w:r>
-        <w:rPr>
-          <w:lang w:val="en-US"/>
-        </w:rPr>
-        <w:t>Authentication</w:t>
-      </w:r>
-      <w:r>
-        <w:rPr>
-          <w:lang w:val="en-US"/>
-        </w:rPr>
-        <w:t xml:space="preserve"> requirements</w:t>
-      </w:r>
-    </w:p>
-    <w:p>
-      <w:pPr>
-        <w:rPr>
-          <w:lang w:val="en-US"/>
-        </w:rPr>
-      </w:pPr>
-      <w:r>
-        <w:rPr>
-          <w:lang w:val="en-US"/>
-        </w:rPr>
-        <w:t>The application shall verify the identity of all its users before allowing them to use its capabilities.</w:t>
-      </w:r>
-    </w:p>
-    <w:p>
-      <w:pPr>
-        <w:rPr>
-          <w:lang w:val="en-US"/>
-        </w:rPr>
-      </w:pPr>
-      <w:r>
-        <w:rPr>
-          <w:lang w:val="en-US"/>
-        </w:rPr>
-        <w:t>The application shall verify the identity of all its users before allowing them to change their passwords.</w:t>
-      </w:r>
-    </w:p>
-    <w:p>
-      <w:pPr>
-        <w:pStyle w:val="Heading1"/>
-        <w:rPr>
-          <w:lang w:val="en-US"/>
-        </w:rPr>
-      </w:pPr>
-      <w:r>
-        <w:rPr>
-          <w:lang w:val="en-US"/>
-        </w:rPr>
-        <w:t>Integrity</w:t>
-      </w:r>
-      <w:r>
-        <w:rPr>
-          <w:lang w:val="en-US"/>
-        </w:rPr>
-        <w:t xml:space="preserve"> requirements</w:t>
-      </w:r>
-    </w:p>
-    <w:p>
-      <w:pPr>
-        <w:rPr>
-          <w:i/>
-          <w:lang w:val="en-US"/>
-        </w:rPr>
-      </w:pPr>
-      <w:r>
-        <w:rPr>
-          <w:i/>
-          <w:lang w:val="en-US"/>
-        </w:rPr>
-        <w:t>The application shall prevent the unauthorized corruption of all its stored data.</w:t>
-      </w:r>
-    </w:p>
-    <w:p>
-      <w:pPr>
-        <w:pStyle w:val="Heading1"/>
-        <w:rPr>
-          <w:lang w:val="en-US"/>
-        </w:rPr>
-      </w:pPr>
-      <w:r>
-        <w:rPr>
-          <w:lang w:val="en-US"/>
-        </w:rPr>
-        <w:t>Intrusion detection</w:t>
-      </w:r>
-      <w:r>
-        <w:rPr>
-          <w:lang w:val="en-US"/>
-        </w:rPr>
-        <w:t xml:space="preserve"> requirements</w:t>
-      </w:r>
-    </w:p>
-    <w:p>
-      <w:pPr>
-        <w:rPr>
-          <w:lang w:val="en-US"/>
-        </w:rPr>
-      </w:pPr>
-      <w:r>
-        <w:rPr>
-          <w:lang w:val="en-US"/>
-        </w:rPr>
-        <w:t>The application shall detect and record all attempted accesses that fail identification</w:t>
-      </w:r>
-      <w:r>
-        <w:rPr>
-          <w:lang w:val="en-US"/>
-        </w:rPr>
-        <w:t xml:space="preserve"> and</w:t>
-      </w:r>
-      <w:r>
-        <w:rPr>
-          <w:lang w:val="en-US"/>
-        </w:rPr>
-        <w:t xml:space="preserve"> authentication requirements.</w:t>
-      </w:r>
-    </w:p>
-    <w:p>
-      <w:pPr>
-        <w:rPr>
-          <w:lang w:val="en-US"/>
-        </w:rPr>
-      </w:pPr>
-      <w:r>
-        <w:rPr>
-          <w:lang w:val="en-US"/>
-        </w:rPr>
-        <w:t>The application shall temporarily block access attempts from a source that has several recently failed access attempts.</w:t>
-      </w:r>
-    </w:p>
-    <w:p>
-      <w:pPr>
-        <w:pStyle w:val="Heading1"/>
-        <w:rPr>
-          <w:lang w:val="en-US"/>
-        </w:rPr>
-      </w:pPr>
-      <w:r>
-        <w:rPr>
-          <w:lang w:val="en-US"/>
-        </w:rPr>
-        <w:lastRenderedPageBreak/>
         <w:t>Privacy</w:t>
       </w:r>
       <w:r>

</xml_diff>